<commit_message>
added document that description the firt part of the project "plan"
</commit_message>
<xml_diff>
--- a/important links.docx
+++ b/important links.docx
@@ -291,11 +291,44 @@
       <w:pPr>
         <w:jc w:val="right"/>
       </w:pPr>
-      <w:bookmarkStart w:id="0" w:name="_GoBack"/>
-      <w:bookmarkEnd w:id="0"/>
+      <w:r>
+        <w:t>example of button</w:t>
+      </w:r>
+    </w:p>
+    <w:p>
+      <w:pPr>
+        <w:jc w:val="right"/>
+      </w:pPr>
+      <w:hyperlink r:id="rId15" w:history="1">
+        <w:r>
+          <w:rPr>
+            <w:rStyle w:val="Hyperlink"/>
+          </w:rPr>
+          <w:t>https://form</w:t>
+        </w:r>
+        <w:bookmarkStart w:id="0" w:name="_GoBack"/>
+        <w:bookmarkEnd w:id="0"/>
+        <w:r>
+          <w:rPr>
+            <w:rStyle w:val="Hyperlink"/>
+          </w:rPr>
+          <w:t>.</w:t>
+        </w:r>
+        <w:r>
+          <w:rPr>
+            <w:rStyle w:val="Hyperlink"/>
+          </w:rPr>
+          <w:t>jotform.me/82093191008452</w:t>
+        </w:r>
+      </w:hyperlink>
+    </w:p>
+    <w:p>
+      <w:pPr>
+        <w:jc w:val="right"/>
+      </w:pPr>
     </w:p>
     <w:sectPr>
-      <w:headerReference w:type="default" r:id="rId15"/>
+      <w:headerReference w:type="default" r:id="rId16"/>
       <w:pgSz w:w="11906" w:h="16838"/>
       <w:pgMar w:top="1440" w:right="1800" w:bottom="1440" w:left="1800" w:header="708" w:footer="708" w:gutter="0"/>
       <w:cols w:space="708"/>
@@ -850,11 +883,34 @@
     <w:name w:val="Hyperlink"/>
     <w:basedOn w:val="DefaultParagraphFont"/>
     <w:uiPriority w:val="99"/>
-    <w:semiHidden/>
     <w:unhideWhenUsed/>
     <w:rsid w:val="002C7E53"/>
     <w:rPr>
       <w:color w:val="0000FF"/>
+      <w:u w:val="single"/>
+    </w:rPr>
+  </w:style>
+  <w:style w:type="character" w:styleId="UnresolvedMention">
+    <w:name w:val="Unresolved Mention"/>
+    <w:basedOn w:val="DefaultParagraphFont"/>
+    <w:uiPriority w:val="99"/>
+    <w:semiHidden/>
+    <w:unhideWhenUsed/>
+    <w:rsid w:val="00863F24"/>
+    <w:rPr>
+      <w:color w:val="808080"/>
+      <w:shd w:val="clear" w:color="auto" w:fill="E6E6E6"/>
+    </w:rPr>
+  </w:style>
+  <w:style w:type="character" w:styleId="FollowedHyperlink">
+    <w:name w:val="FollowedHyperlink"/>
+    <w:basedOn w:val="DefaultParagraphFont"/>
+    <w:uiPriority w:val="99"/>
+    <w:semiHidden/>
+    <w:unhideWhenUsed/>
+    <w:rsid w:val="00863F24"/>
+    <w:rPr>
+      <w:color w:val="954F72" w:themeColor="followedHyperlink"/>
       <w:u w:val="single"/>
     </w:rPr>
   </w:style>

</xml_diff>

<commit_message>
fix problem about colors
</commit_message>
<xml_diff>
--- a/important links.docx
+++ b/important links.docx
@@ -304,31 +304,150 @@
           <w:rPr>
             <w:rStyle w:val="Hyperlink"/>
           </w:rPr>
-          <w:t>https://form</w:t>
+          <w:t>https://form.jotform.me/82093191008452</w:t>
         </w:r>
-        <w:bookmarkStart w:id="0" w:name="_GoBack"/>
-        <w:bookmarkEnd w:id="0"/>
+      </w:hyperlink>
+    </w:p>
+    <w:p>
+      <w:pPr>
+        <w:jc w:val="right"/>
+      </w:pPr>
+      <w:r>
+        <w:t xml:space="preserve">password to AWS server by </w:t>
+      </w:r>
+      <w:proofErr w:type="spellStart"/>
+      <w:proofErr w:type="gramStart"/>
+      <w:r>
+        <w:t>wordpress</w:t>
+      </w:r>
+      <w:proofErr w:type="spellEnd"/>
+      <w:r>
+        <w:t xml:space="preserve"> :</w:t>
+      </w:r>
+      <w:proofErr w:type="gramEnd"/>
+      <w:r>
+        <w:t xml:space="preserve"> IP: </w:t>
+      </w:r>
+      <w:r>
+        <w:t>18.223.3.167</w:t>
+      </w:r>
+    </w:p>
+    <w:p>
+      <w:pPr>
+        <w:shd w:val="clear" w:color="auto" w:fill="000000"/>
+        <w:tabs>
+          <w:tab w:val="left" w:pos="916"/>
+          <w:tab w:val="left" w:pos="1832"/>
+          <w:tab w:val="left" w:pos="2748"/>
+          <w:tab w:val="left" w:pos="3664"/>
+          <w:tab w:val="left" w:pos="4580"/>
+          <w:tab w:val="left" w:pos="5496"/>
+          <w:tab w:val="left" w:pos="6412"/>
+          <w:tab w:val="left" w:pos="7328"/>
+          <w:tab w:val="left" w:pos="8244"/>
+          <w:tab w:val="left" w:pos="9160"/>
+          <w:tab w:val="left" w:pos="10076"/>
+          <w:tab w:val="left" w:pos="10992"/>
+          <w:tab w:val="left" w:pos="11908"/>
+          <w:tab w:val="left" w:pos="12824"/>
+          <w:tab w:val="left" w:pos="13740"/>
+          <w:tab w:val="left" w:pos="14656"/>
+        </w:tabs>
+        <w:bidi w:val="0"/>
+        <w:spacing w:after="0" w:line="210" w:lineRule="atLeast"/>
+        <w:rPr>
+          <w:rFonts w:ascii="Consolas" w:eastAsia="Times New Roman" w:hAnsi="Consolas" w:cs="Courier New"/>
+          <w:color w:val="00FF00"/>
+          <w:sz w:val="21"/>
+          <w:szCs w:val="21"/>
+        </w:rPr>
+      </w:pPr>
+      <w:r>
+        <w:t>pass:</w:t>
+      </w:r>
+      <w:r>
+        <w:rPr>
+          <w:rFonts w:ascii="Consolas" w:eastAsia="Times New Roman" w:hAnsi="Consolas" w:cs="Courier New"/>
+          <w:color w:val="00FF00"/>
+          <w:sz w:val="21"/>
+          <w:szCs w:val="21"/>
+        </w:rPr>
+        <w:t xml:space="preserve"> </w:t>
+      </w:r>
+      <w:r>
+        <w:rPr>
+          <w:rFonts w:ascii="Consolas" w:eastAsia="Times New Roman" w:hAnsi="Consolas" w:cs="Courier New"/>
+          <w:color w:val="00FF00"/>
+          <w:sz w:val="21"/>
+          <w:szCs w:val="21"/>
+        </w:rPr>
+        <w:t>5hmNzKSk2rwJ</w:t>
+      </w:r>
+    </w:p>
+    <w:p>
+      <w:pPr>
+        <w:jc w:val="right"/>
+        <w:rPr>
+          <w:rtl/>
+        </w:rPr>
+      </w:pPr>
+    </w:p>
+    <w:p>
+      <w:pPr>
+        <w:jc w:val="right"/>
+      </w:pPr>
+      <w:r>
+        <w:t xml:space="preserve">tutorial about create </w:t>
+      </w:r>
+      <w:proofErr w:type="spellStart"/>
+      <w:r>
+        <w:t>postgresql</w:t>
+      </w:r>
+      <w:proofErr w:type="spellEnd"/>
+    </w:p>
+    <w:p>
+      <w:pPr>
+        <w:rPr>
+          <w:rtl/>
+        </w:rPr>
+      </w:pPr>
+      <w:hyperlink r:id="rId16" w:history="1">
         <w:r>
           <w:rPr>
             <w:rStyle w:val="Hyperlink"/>
           </w:rPr>
-          <w:t>.</w:t>
+          <w:t>https://aws.amazon.com/getting-started/tutorials/create-connect-postgresql-db</w:t>
         </w:r>
         <w:r>
           <w:rPr>
             <w:rStyle w:val="Hyperlink"/>
+            <w:rFonts w:cs="Arial"/>
+            <w:rtl/>
           </w:rPr>
-          <w:t>jotform.me/82093191008452</w:t>
+          <w:t>/</w:t>
         </w:r>
       </w:hyperlink>
     </w:p>
     <w:p>
       <w:pPr>
         <w:jc w:val="right"/>
+        <w:rPr>
+          <w:rFonts w:hint="cs"/>
+        </w:rPr>
+      </w:pPr>
+      <w:bookmarkStart w:id="0" w:name="_GoBack"/>
+      <w:bookmarkEnd w:id="0"/>
+    </w:p>
+    <w:p>
+      <w:pPr>
+        <w:jc w:val="center"/>
+        <w:rPr>
+          <w:rFonts w:hint="cs"/>
+        </w:rPr>
       </w:pPr>
     </w:p>
     <w:sectPr>
-      <w:headerReference w:type="default" r:id="rId16"/>
+      <w:headerReference w:type="default" r:id="rId17"/>
       <w:pgSz w:w="11906" w:h="16838"/>
       <w:pgMar w:top="1440" w:right="1800" w:bottom="1440" w:left="1800" w:header="708" w:footer="708" w:gutter="0"/>
       <w:cols w:space="708"/>

</xml_diff>